<commit_message>
Updated activity log on first page
</commit_message>
<xml_diff>
--- a/Log.docx
+++ b/Log.docx
@@ -14,8 +14,8 @@
           <w:rFonts w:hint="default" w:ascii="Arial" w:hAnsi="Arial" w:cs="Arial"/>
           <w:b/>
           <w:bCs/>
-          <w:sz w:val="22"/>
-          <w:szCs w:val="22"/>
+          <w:sz w:val="28"/>
+          <w:szCs w:val="28"/>
           <w:lang w:val="en-AU"/>
         </w:rPr>
       </w:pPr>
@@ -24,8 +24,8 @@
           <w:rFonts w:hint="default" w:ascii="Arial" w:hAnsi="Arial" w:cs="Arial"/>
           <w:b/>
           <w:bCs/>
-          <w:sz w:val="22"/>
-          <w:szCs w:val="22"/>
+          <w:sz w:val="28"/>
+          <w:szCs w:val="28"/>
           <w:lang w:val="en-AU"/>
         </w:rPr>
         <w:t>PYTHON PROGRAMMING ON RASPBERRY PI - by Andre Petrov</w:t>
@@ -33,6 +33,7 @@
     </w:p>
     <w:p>
       <w:pPr>
+        <w:jc w:val="both"/>
         <w:rPr>
           <w:rFonts w:hint="default" w:ascii="Arial" w:hAnsi="Arial" w:cs="Arial"/>
           <w:sz w:val="22"/>
@@ -43,6 +44,7 @@
     </w:p>
     <w:p>
       <w:pPr>
+        <w:jc w:val="both"/>
         <w:rPr>
           <w:rFonts w:hint="default" w:ascii="Arial" w:hAnsi="Arial" w:cs="Arial"/>
           <w:sz w:val="22"/>
@@ -50,37 +52,935 @@
           <w:lang w:val="en-AU"/>
         </w:rPr>
       </w:pPr>
-    </w:p>
-    <w:p>
-      <w:pPr>
+      <w:r>
         <w:rPr>
           <w:rFonts w:hint="default" w:ascii="Arial" w:hAnsi="Arial" w:cs="Arial"/>
           <w:sz w:val="22"/>
           <w:szCs w:val="22"/>
           <w:lang w:val="en-AU"/>
         </w:rPr>
-      </w:pPr>
-      <w:r>
+        <w:t>RUNNING LOG</w:t>
+      </w:r>
+    </w:p>
+    <w:p>
+      <w:pPr>
+        <w:jc w:val="both"/>
         <w:rPr>
           <w:rFonts w:hint="default" w:ascii="Arial" w:hAnsi="Arial" w:cs="Arial"/>
           <w:sz w:val="22"/>
           <w:szCs w:val="22"/>
           <w:lang w:val="en-AU"/>
         </w:rPr>
-        <w:t>The following steps were taken to test Adeept</w:t>
-      </w:r>
-      <w:r>
+      </w:pPr>
+    </w:p>
+    <w:tbl>
+      <w:tblPr>
+        <w:tblStyle w:val="8"/>
+        <w:tblW w:w="9160" w:type="dxa"/>
+        <w:tblInd w:w="81" w:type="dxa"/>
+        <w:tblBorders>
+          <w:top w:val="single" w:color="auto" w:sz="4" w:space="0"/>
+          <w:left w:val="single" w:color="auto" w:sz="4" w:space="0"/>
+          <w:bottom w:val="single" w:color="auto" w:sz="4" w:space="0"/>
+          <w:right w:val="single" w:color="auto" w:sz="4" w:space="0"/>
+          <w:insideH w:val="single" w:color="auto" w:sz="4" w:space="0"/>
+          <w:insideV w:val="single" w:color="auto" w:sz="4" w:space="0"/>
+        </w:tblBorders>
+        <w:tblLayout w:type="fixed"/>
+        <w:tblCellMar>
+          <w:left w:w="108" w:type="dxa"/>
+          <w:right w:w="108" w:type="dxa"/>
+        </w:tblCellMar>
+      </w:tblPr>
+      <w:tblGrid>
+        <w:gridCol w:w="1081"/>
+        <w:gridCol w:w="2709"/>
+        <w:gridCol w:w="5370"/>
+      </w:tblGrid>
+      <w:tr>
+        <w:tblPrEx>
+          <w:tblBorders>
+            <w:top w:val="single" w:color="auto" w:sz="4" w:space="0"/>
+            <w:left w:val="single" w:color="auto" w:sz="4" w:space="0"/>
+            <w:bottom w:val="single" w:color="auto" w:sz="4" w:space="0"/>
+            <w:right w:val="single" w:color="auto" w:sz="4" w:space="0"/>
+            <w:insideH w:val="single" w:color="auto" w:sz="4" w:space="0"/>
+            <w:insideV w:val="single" w:color="auto" w:sz="4" w:space="0"/>
+          </w:tblBorders>
+          <w:tblLayout w:type="fixed"/>
+          <w:tblCellMar>
+            <w:left w:w="108" w:type="dxa"/>
+            <w:right w:w="108" w:type="dxa"/>
+          </w:tblCellMar>
+        </w:tblPrEx>
+        <w:tc>
+          <w:tcPr>
+            <w:tcW w:w="1081" w:type="dxa"/>
+          </w:tcPr>
+          <w:p>
+            <w:pPr>
+              <w:jc w:val="both"/>
+              <w:rPr>
+                <w:rFonts w:hint="default" w:ascii="Arial" w:hAnsi="Arial" w:cs="Arial"/>
+                <w:b/>
+                <w:bCs/>
+                <w:sz w:val="16"/>
+                <w:szCs w:val="16"/>
+                <w:vertAlign w:val="baseline"/>
+                <w:lang w:val="en-AU"/>
+              </w:rPr>
+            </w:pPr>
+            <w:r>
+              <w:rPr>
+                <w:rFonts w:hint="default" w:ascii="Arial" w:hAnsi="Arial" w:cs="Arial"/>
+                <w:b/>
+                <w:bCs/>
+                <w:sz w:val="16"/>
+                <w:szCs w:val="16"/>
+                <w:lang w:val="en-AU"/>
+              </w:rPr>
+              <w:t>DATE</w:t>
+            </w:r>
+          </w:p>
+        </w:tc>
+        <w:tc>
+          <w:tcPr>
+            <w:tcW w:w="2709" w:type="dxa"/>
+          </w:tcPr>
+          <w:p>
+            <w:pPr>
+              <w:jc w:val="both"/>
+              <w:rPr>
+                <w:rFonts w:hint="default" w:ascii="Arial" w:hAnsi="Arial" w:cs="Arial"/>
+                <w:b/>
+                <w:bCs/>
+                <w:sz w:val="16"/>
+                <w:szCs w:val="16"/>
+                <w:vertAlign w:val="baseline"/>
+                <w:lang w:val="en-AU"/>
+              </w:rPr>
+            </w:pPr>
+            <w:r>
+              <w:rPr>
+                <w:rFonts w:hint="default" w:ascii="Arial" w:hAnsi="Arial" w:cs="Arial"/>
+                <w:b/>
+                <w:bCs/>
+                <w:sz w:val="16"/>
+                <w:szCs w:val="16"/>
+                <w:vertAlign w:val="baseline"/>
+                <w:lang w:val="en-AU"/>
+              </w:rPr>
+              <w:t>ACTION</w:t>
+            </w:r>
+          </w:p>
+        </w:tc>
+        <w:tc>
+          <w:tcPr>
+            <w:tcW w:w="5370" w:type="dxa"/>
+          </w:tcPr>
+          <w:p>
+            <w:pPr>
+              <w:jc w:val="both"/>
+              <w:rPr>
+                <w:rFonts w:hint="default" w:ascii="Arial" w:hAnsi="Arial" w:cs="Arial"/>
+                <w:b/>
+                <w:bCs/>
+                <w:sz w:val="16"/>
+                <w:szCs w:val="16"/>
+                <w:vertAlign w:val="baseline"/>
+                <w:lang w:val="en-AU"/>
+              </w:rPr>
+            </w:pPr>
+            <w:r>
+              <w:rPr>
+                <w:rFonts w:hint="default" w:ascii="Arial" w:hAnsi="Arial" w:cs="Arial"/>
+                <w:b/>
+                <w:bCs/>
+                <w:sz w:val="16"/>
+                <w:szCs w:val="16"/>
+                <w:vertAlign w:val="baseline"/>
+                <w:lang w:val="en-AU"/>
+              </w:rPr>
+              <w:t>COMMENT</w:t>
+            </w:r>
+          </w:p>
+        </w:tc>
+      </w:tr>
+      <w:tr>
+        <w:tblPrEx>
+          <w:tblBorders>
+            <w:top w:val="single" w:color="auto" w:sz="4" w:space="0"/>
+            <w:left w:val="single" w:color="auto" w:sz="4" w:space="0"/>
+            <w:bottom w:val="single" w:color="auto" w:sz="4" w:space="0"/>
+            <w:right w:val="single" w:color="auto" w:sz="4" w:space="0"/>
+            <w:insideH w:val="single" w:color="auto" w:sz="4" w:space="0"/>
+            <w:insideV w:val="single" w:color="auto" w:sz="4" w:space="0"/>
+          </w:tblBorders>
+          <w:tblLayout w:type="fixed"/>
+          <w:tblCellMar>
+            <w:left w:w="108" w:type="dxa"/>
+            <w:right w:w="108" w:type="dxa"/>
+          </w:tblCellMar>
+        </w:tblPrEx>
+        <w:tc>
+          <w:tcPr>
+            <w:tcW w:w="1081" w:type="dxa"/>
+          </w:tcPr>
+          <w:p>
+            <w:pPr>
+              <w:jc w:val="both"/>
+              <w:rPr>
+                <w:rFonts w:hint="default" w:ascii="Arial" w:hAnsi="Arial" w:cs="Arial"/>
+                <w:sz w:val="16"/>
+                <w:szCs w:val="16"/>
+                <w:vertAlign w:val="baseline"/>
+                <w:lang w:val="en-AU"/>
+              </w:rPr>
+            </w:pPr>
+          </w:p>
+        </w:tc>
+        <w:tc>
+          <w:tcPr>
+            <w:tcW w:w="2709" w:type="dxa"/>
+          </w:tcPr>
+          <w:p>
+            <w:pPr>
+              <w:jc w:val="both"/>
+              <w:rPr>
+                <w:rFonts w:hint="default" w:ascii="Arial" w:hAnsi="Arial" w:cs="Arial"/>
+                <w:sz w:val="16"/>
+                <w:szCs w:val="16"/>
+                <w:vertAlign w:val="baseline"/>
+                <w:lang w:val="en-AU"/>
+              </w:rPr>
+            </w:pPr>
+          </w:p>
+        </w:tc>
+        <w:tc>
+          <w:tcPr>
+            <w:tcW w:w="5370" w:type="dxa"/>
+          </w:tcPr>
+          <w:p>
+            <w:pPr>
+              <w:jc w:val="both"/>
+              <w:rPr>
+                <w:rFonts w:hint="default" w:ascii="Arial" w:hAnsi="Arial" w:cs="Arial"/>
+                <w:sz w:val="16"/>
+                <w:szCs w:val="16"/>
+                <w:vertAlign w:val="baseline"/>
+                <w:lang w:val="en-AU"/>
+              </w:rPr>
+            </w:pPr>
+          </w:p>
+        </w:tc>
+      </w:tr>
+      <w:tr>
+        <w:tblPrEx>
+          <w:tblBorders>
+            <w:top w:val="single" w:color="auto" w:sz="4" w:space="0"/>
+            <w:left w:val="single" w:color="auto" w:sz="4" w:space="0"/>
+            <w:bottom w:val="single" w:color="auto" w:sz="4" w:space="0"/>
+            <w:right w:val="single" w:color="auto" w:sz="4" w:space="0"/>
+            <w:insideH w:val="single" w:color="auto" w:sz="4" w:space="0"/>
+            <w:insideV w:val="single" w:color="auto" w:sz="4" w:space="0"/>
+          </w:tblBorders>
+          <w:tblLayout w:type="fixed"/>
+          <w:tblCellMar>
+            <w:top w:w="0" w:type="dxa"/>
+            <w:left w:w="108" w:type="dxa"/>
+            <w:bottom w:w="0" w:type="dxa"/>
+            <w:right w:w="108" w:type="dxa"/>
+          </w:tblCellMar>
+        </w:tblPrEx>
+        <w:tc>
+          <w:tcPr>
+            <w:tcW w:w="1081" w:type="dxa"/>
+          </w:tcPr>
+          <w:p>
+            <w:pPr>
+              <w:jc w:val="both"/>
+              <w:rPr>
+                <w:rFonts w:hint="default" w:ascii="Arial" w:hAnsi="Arial" w:cs="Arial"/>
+                <w:sz w:val="16"/>
+                <w:szCs w:val="16"/>
+                <w:vertAlign w:val="baseline"/>
+                <w:lang w:val="en-AU"/>
+              </w:rPr>
+            </w:pPr>
+            <w:r>
+              <w:rPr>
+                <w:rFonts w:hint="default" w:ascii="Arial" w:hAnsi="Arial" w:cs="Arial"/>
+                <w:sz w:val="16"/>
+                <w:szCs w:val="16"/>
+                <w:vertAlign w:val="baseline"/>
+                <w:lang w:val="en-AU"/>
+              </w:rPr>
+              <w:t>20.10.2017</w:t>
+            </w:r>
+          </w:p>
+        </w:tc>
+        <w:tc>
+          <w:tcPr>
+            <w:tcW w:w="2709" w:type="dxa"/>
+          </w:tcPr>
+          <w:p>
+            <w:pPr>
+              <w:jc w:val="both"/>
+              <w:rPr>
+                <w:rFonts w:hint="default" w:ascii="Arial" w:hAnsi="Arial" w:cs="Arial"/>
+                <w:sz w:val="16"/>
+                <w:szCs w:val="16"/>
+                <w:vertAlign w:val="baseline"/>
+                <w:lang w:val="en-AU"/>
+              </w:rPr>
+            </w:pPr>
+            <w:r>
+              <w:rPr>
+                <w:rFonts w:hint="default" w:ascii="Arial" w:hAnsi="Arial" w:cs="Arial"/>
+                <w:sz w:val="16"/>
+                <w:szCs w:val="16"/>
+                <w:vertAlign w:val="baseline"/>
+                <w:lang w:val="en-AU"/>
+              </w:rPr>
+              <w:t>Uploaded activity log file to Git</w:t>
+            </w:r>
+          </w:p>
+        </w:tc>
+        <w:tc>
+          <w:tcPr>
+            <w:tcW w:w="5370" w:type="dxa"/>
+          </w:tcPr>
+          <w:p>
+            <w:pPr>
+              <w:jc w:val="both"/>
+              <w:rPr>
+                <w:rFonts w:hint="default" w:ascii="Arial" w:hAnsi="Arial" w:cs="Arial"/>
+                <w:sz w:val="16"/>
+                <w:szCs w:val="16"/>
+                <w:vertAlign w:val="baseline"/>
+                <w:lang w:val="en-AU"/>
+              </w:rPr>
+            </w:pPr>
+          </w:p>
+        </w:tc>
+      </w:tr>
+      <w:tr>
+        <w:tblPrEx>
+          <w:tblBorders>
+            <w:top w:val="single" w:color="auto" w:sz="4" w:space="0"/>
+            <w:left w:val="single" w:color="auto" w:sz="4" w:space="0"/>
+            <w:bottom w:val="single" w:color="auto" w:sz="4" w:space="0"/>
+            <w:right w:val="single" w:color="auto" w:sz="4" w:space="0"/>
+            <w:insideH w:val="single" w:color="auto" w:sz="4" w:space="0"/>
+            <w:insideV w:val="single" w:color="auto" w:sz="4" w:space="0"/>
+          </w:tblBorders>
+          <w:tblLayout w:type="fixed"/>
+          <w:tblCellMar>
+            <w:top w:w="0" w:type="dxa"/>
+            <w:left w:w="108" w:type="dxa"/>
+            <w:bottom w:w="0" w:type="dxa"/>
+            <w:right w:w="108" w:type="dxa"/>
+          </w:tblCellMar>
+        </w:tblPrEx>
+        <w:tc>
+          <w:tcPr>
+            <w:tcW w:w="1081" w:type="dxa"/>
+          </w:tcPr>
+          <w:p>
+            <w:pPr>
+              <w:jc w:val="both"/>
+              <w:rPr>
+                <w:rFonts w:hint="default" w:ascii="Arial" w:hAnsi="Arial" w:cs="Arial"/>
+                <w:sz w:val="16"/>
+                <w:szCs w:val="16"/>
+                <w:vertAlign w:val="baseline"/>
+                <w:lang w:val="en-AU"/>
+              </w:rPr>
+            </w:pPr>
+            <w:r>
+              <w:rPr>
+                <w:rFonts w:hint="default" w:ascii="Arial" w:hAnsi="Arial" w:cs="Arial"/>
+                <w:sz w:val="16"/>
+                <w:szCs w:val="16"/>
+                <w:vertAlign w:val="baseline"/>
+                <w:lang w:val="en-AU"/>
+              </w:rPr>
+              <w:t>20.10.2017</w:t>
+            </w:r>
+          </w:p>
+        </w:tc>
+        <w:tc>
+          <w:tcPr>
+            <w:tcW w:w="2709" w:type="dxa"/>
+          </w:tcPr>
+          <w:p>
+            <w:pPr>
+              <w:jc w:val="both"/>
+              <w:rPr>
+                <w:rFonts w:hint="default" w:ascii="Arial" w:hAnsi="Arial" w:cs="Arial"/>
+                <w:sz w:val="16"/>
+                <w:szCs w:val="16"/>
+                <w:vertAlign w:val="baseline"/>
+                <w:lang w:val="en-AU"/>
+              </w:rPr>
+            </w:pPr>
+            <w:r>
+              <w:rPr>
+                <w:rFonts w:hint="default" w:ascii="Arial" w:hAnsi="Arial" w:cs="Arial"/>
+                <w:sz w:val="16"/>
+                <w:szCs w:val="16"/>
+                <w:vertAlign w:val="baseline"/>
+                <w:lang w:val="en-AU"/>
+              </w:rPr>
+              <w:t>Updated running log here</w:t>
+            </w:r>
+          </w:p>
+        </w:tc>
+        <w:tc>
+          <w:tcPr>
+            <w:tcW w:w="5370" w:type="dxa"/>
+          </w:tcPr>
+          <w:p>
+            <w:pPr>
+              <w:jc w:val="both"/>
+              <w:rPr>
+                <w:rFonts w:hint="default" w:ascii="Arial" w:hAnsi="Arial" w:cs="Arial"/>
+                <w:sz w:val="16"/>
+                <w:szCs w:val="16"/>
+                <w:vertAlign w:val="baseline"/>
+                <w:lang w:val="en-AU"/>
+              </w:rPr>
+            </w:pPr>
+          </w:p>
+        </w:tc>
+      </w:tr>
+      <w:tr>
+        <w:tblPrEx>
+          <w:tblBorders>
+            <w:top w:val="single" w:color="auto" w:sz="4" w:space="0"/>
+            <w:left w:val="single" w:color="auto" w:sz="4" w:space="0"/>
+            <w:bottom w:val="single" w:color="auto" w:sz="4" w:space="0"/>
+            <w:right w:val="single" w:color="auto" w:sz="4" w:space="0"/>
+            <w:insideH w:val="single" w:color="auto" w:sz="4" w:space="0"/>
+            <w:insideV w:val="single" w:color="auto" w:sz="4" w:space="0"/>
+          </w:tblBorders>
+          <w:tblLayout w:type="fixed"/>
+          <w:tblCellMar>
+            <w:top w:w="0" w:type="dxa"/>
+            <w:left w:w="108" w:type="dxa"/>
+            <w:bottom w:w="0" w:type="dxa"/>
+            <w:right w:w="108" w:type="dxa"/>
+          </w:tblCellMar>
+        </w:tblPrEx>
+        <w:tc>
+          <w:tcPr>
+            <w:tcW w:w="1081" w:type="dxa"/>
+          </w:tcPr>
+          <w:p>
+            <w:pPr>
+              <w:jc w:val="both"/>
+              <w:rPr>
+                <w:rFonts w:hint="default" w:ascii="Arial" w:hAnsi="Arial" w:cs="Arial"/>
+                <w:sz w:val="16"/>
+                <w:szCs w:val="16"/>
+                <w:vertAlign w:val="baseline"/>
+                <w:lang w:val="en-AU"/>
+              </w:rPr>
+            </w:pPr>
+            <w:r>
+              <w:rPr>
+                <w:rFonts w:hint="default" w:ascii="Arial" w:hAnsi="Arial" w:cs="Arial"/>
+                <w:sz w:val="16"/>
+                <w:szCs w:val="16"/>
+                <w:vertAlign w:val="baseline"/>
+                <w:lang w:val="en-AU"/>
+              </w:rPr>
+              <w:t>20.10.2017</w:t>
+            </w:r>
+          </w:p>
+        </w:tc>
+        <w:tc>
+          <w:tcPr>
+            <w:tcW w:w="2709" w:type="dxa"/>
+          </w:tcPr>
+          <w:p>
+            <w:pPr>
+              <w:jc w:val="both"/>
+              <w:rPr>
+                <w:rFonts w:hint="default" w:ascii="Arial" w:hAnsi="Arial" w:cs="Arial"/>
+                <w:sz w:val="16"/>
+                <w:szCs w:val="16"/>
+                <w:vertAlign w:val="baseline"/>
+                <w:lang w:val="en-AU"/>
+              </w:rPr>
+            </w:pPr>
+            <w:r>
+              <w:rPr>
+                <w:rFonts w:hint="default" w:ascii="Arial" w:hAnsi="Arial" w:cs="Arial"/>
+                <w:sz w:val="16"/>
+                <w:szCs w:val="16"/>
+                <w:vertAlign w:val="baseline"/>
+                <w:lang w:val="en-AU"/>
+              </w:rPr>
+              <w:t>Uploaded activity log file to Git</w:t>
+            </w:r>
+          </w:p>
+        </w:tc>
+        <w:tc>
+          <w:tcPr>
+            <w:tcW w:w="5370" w:type="dxa"/>
+          </w:tcPr>
+          <w:p>
+            <w:pPr>
+              <w:jc w:val="both"/>
+              <w:rPr>
+                <w:rFonts w:hint="default" w:ascii="Arial" w:hAnsi="Arial" w:cs="Arial"/>
+                <w:sz w:val="16"/>
+                <w:szCs w:val="16"/>
+                <w:vertAlign w:val="baseline"/>
+                <w:lang w:val="en-AU"/>
+              </w:rPr>
+            </w:pPr>
+          </w:p>
+        </w:tc>
+      </w:tr>
+      <w:tr>
+        <w:tblPrEx>
+          <w:tblBorders>
+            <w:top w:val="single" w:color="auto" w:sz="4" w:space="0"/>
+            <w:left w:val="single" w:color="auto" w:sz="4" w:space="0"/>
+            <w:bottom w:val="single" w:color="auto" w:sz="4" w:space="0"/>
+            <w:right w:val="single" w:color="auto" w:sz="4" w:space="0"/>
+            <w:insideH w:val="single" w:color="auto" w:sz="4" w:space="0"/>
+            <w:insideV w:val="single" w:color="auto" w:sz="4" w:space="0"/>
+          </w:tblBorders>
+          <w:tblLayout w:type="fixed"/>
+          <w:tblCellMar>
+            <w:top w:w="0" w:type="dxa"/>
+            <w:left w:w="108" w:type="dxa"/>
+            <w:bottom w:w="0" w:type="dxa"/>
+            <w:right w:w="108" w:type="dxa"/>
+          </w:tblCellMar>
+        </w:tblPrEx>
+        <w:tc>
+          <w:tcPr>
+            <w:tcW w:w="1081" w:type="dxa"/>
+          </w:tcPr>
+          <w:p>
+            <w:pPr>
+              <w:jc w:val="both"/>
+              <w:rPr>
+                <w:rFonts w:hint="default" w:ascii="Arial" w:hAnsi="Arial" w:cs="Arial"/>
+                <w:sz w:val="16"/>
+                <w:szCs w:val="16"/>
+                <w:vertAlign w:val="baseline"/>
+                <w:lang w:val="en-AU"/>
+              </w:rPr>
+            </w:pPr>
+          </w:p>
+        </w:tc>
+        <w:tc>
+          <w:tcPr>
+            <w:tcW w:w="2709" w:type="dxa"/>
+          </w:tcPr>
+          <w:p>
+            <w:pPr>
+              <w:jc w:val="both"/>
+              <w:rPr>
+                <w:rFonts w:hint="default" w:ascii="Arial" w:hAnsi="Arial" w:cs="Arial"/>
+                <w:sz w:val="16"/>
+                <w:szCs w:val="16"/>
+                <w:vertAlign w:val="baseline"/>
+                <w:lang w:val="en-AU"/>
+              </w:rPr>
+            </w:pPr>
+          </w:p>
+        </w:tc>
+        <w:tc>
+          <w:tcPr>
+            <w:tcW w:w="5370" w:type="dxa"/>
+          </w:tcPr>
+          <w:p>
+            <w:pPr>
+              <w:jc w:val="both"/>
+              <w:rPr>
+                <w:rFonts w:hint="default" w:ascii="Arial" w:hAnsi="Arial" w:cs="Arial"/>
+                <w:sz w:val="16"/>
+                <w:szCs w:val="16"/>
+                <w:vertAlign w:val="baseline"/>
+                <w:lang w:val="en-AU"/>
+              </w:rPr>
+            </w:pPr>
+          </w:p>
+        </w:tc>
+      </w:tr>
+      <w:tr>
+        <w:tblPrEx>
+          <w:tblBorders>
+            <w:top w:val="single" w:color="auto" w:sz="4" w:space="0"/>
+            <w:left w:val="single" w:color="auto" w:sz="4" w:space="0"/>
+            <w:bottom w:val="single" w:color="auto" w:sz="4" w:space="0"/>
+            <w:right w:val="single" w:color="auto" w:sz="4" w:space="0"/>
+            <w:insideH w:val="single" w:color="auto" w:sz="4" w:space="0"/>
+            <w:insideV w:val="single" w:color="auto" w:sz="4" w:space="0"/>
+          </w:tblBorders>
+          <w:tblLayout w:type="fixed"/>
+          <w:tblCellMar>
+            <w:top w:w="0" w:type="dxa"/>
+            <w:left w:w="108" w:type="dxa"/>
+            <w:bottom w:w="0" w:type="dxa"/>
+            <w:right w:w="108" w:type="dxa"/>
+          </w:tblCellMar>
+        </w:tblPrEx>
+        <w:tc>
+          <w:tcPr>
+            <w:tcW w:w="1081" w:type="dxa"/>
+          </w:tcPr>
+          <w:p>
+            <w:pPr>
+              <w:jc w:val="both"/>
+              <w:rPr>
+                <w:rFonts w:hint="default" w:ascii="Arial" w:hAnsi="Arial" w:cs="Arial"/>
+                <w:sz w:val="16"/>
+                <w:szCs w:val="16"/>
+                <w:vertAlign w:val="baseline"/>
+                <w:lang w:val="en-AU"/>
+              </w:rPr>
+            </w:pPr>
+          </w:p>
+        </w:tc>
+        <w:tc>
+          <w:tcPr>
+            <w:tcW w:w="2709" w:type="dxa"/>
+          </w:tcPr>
+          <w:p>
+            <w:pPr>
+              <w:jc w:val="both"/>
+              <w:rPr>
+                <w:rFonts w:hint="default" w:ascii="Arial" w:hAnsi="Arial" w:cs="Arial"/>
+                <w:sz w:val="16"/>
+                <w:szCs w:val="16"/>
+                <w:vertAlign w:val="baseline"/>
+                <w:lang w:val="en-AU"/>
+              </w:rPr>
+            </w:pPr>
+            <w:bookmarkStart w:id="0" w:name="_GoBack"/>
+            <w:bookmarkEnd w:id="0"/>
+          </w:p>
+        </w:tc>
+        <w:tc>
+          <w:tcPr>
+            <w:tcW w:w="5370" w:type="dxa"/>
+          </w:tcPr>
+          <w:p>
+            <w:pPr>
+              <w:jc w:val="both"/>
+              <w:rPr>
+                <w:rFonts w:hint="default" w:ascii="Arial" w:hAnsi="Arial" w:cs="Arial"/>
+                <w:sz w:val="16"/>
+                <w:szCs w:val="16"/>
+                <w:vertAlign w:val="baseline"/>
+                <w:lang w:val="en-AU"/>
+              </w:rPr>
+            </w:pPr>
+          </w:p>
+        </w:tc>
+      </w:tr>
+      <w:tr>
+        <w:tblPrEx>
+          <w:tblBorders>
+            <w:top w:val="single" w:color="auto" w:sz="4" w:space="0"/>
+            <w:left w:val="single" w:color="auto" w:sz="4" w:space="0"/>
+            <w:bottom w:val="single" w:color="auto" w:sz="4" w:space="0"/>
+            <w:right w:val="single" w:color="auto" w:sz="4" w:space="0"/>
+            <w:insideH w:val="single" w:color="auto" w:sz="4" w:space="0"/>
+            <w:insideV w:val="single" w:color="auto" w:sz="4" w:space="0"/>
+          </w:tblBorders>
+          <w:tblLayout w:type="fixed"/>
+          <w:tblCellMar>
+            <w:top w:w="0" w:type="dxa"/>
+            <w:left w:w="108" w:type="dxa"/>
+            <w:bottom w:w="0" w:type="dxa"/>
+            <w:right w:w="108" w:type="dxa"/>
+          </w:tblCellMar>
+        </w:tblPrEx>
+        <w:tc>
+          <w:tcPr>
+            <w:tcW w:w="1081" w:type="dxa"/>
+          </w:tcPr>
+          <w:p>
+            <w:pPr>
+              <w:jc w:val="both"/>
+              <w:rPr>
+                <w:rFonts w:hint="default" w:ascii="Arial" w:hAnsi="Arial" w:cs="Arial"/>
+                <w:sz w:val="16"/>
+                <w:szCs w:val="16"/>
+                <w:vertAlign w:val="baseline"/>
+                <w:lang w:val="en-AU"/>
+              </w:rPr>
+            </w:pPr>
+          </w:p>
+        </w:tc>
+        <w:tc>
+          <w:tcPr>
+            <w:tcW w:w="2709" w:type="dxa"/>
+          </w:tcPr>
+          <w:p>
+            <w:pPr>
+              <w:jc w:val="both"/>
+              <w:rPr>
+                <w:rFonts w:hint="default" w:ascii="Arial" w:hAnsi="Arial" w:cs="Arial"/>
+                <w:sz w:val="16"/>
+                <w:szCs w:val="16"/>
+                <w:vertAlign w:val="baseline"/>
+                <w:lang w:val="en-AU"/>
+              </w:rPr>
+            </w:pPr>
+          </w:p>
+        </w:tc>
+        <w:tc>
+          <w:tcPr>
+            <w:tcW w:w="5370" w:type="dxa"/>
+          </w:tcPr>
+          <w:p>
+            <w:pPr>
+              <w:jc w:val="both"/>
+              <w:rPr>
+                <w:rFonts w:hint="default" w:ascii="Arial" w:hAnsi="Arial" w:cs="Arial"/>
+                <w:sz w:val="16"/>
+                <w:szCs w:val="16"/>
+                <w:vertAlign w:val="baseline"/>
+                <w:lang w:val="en-AU"/>
+              </w:rPr>
+            </w:pPr>
+          </w:p>
+        </w:tc>
+      </w:tr>
+      <w:tr>
+        <w:tblPrEx>
+          <w:tblBorders>
+            <w:top w:val="single" w:color="auto" w:sz="4" w:space="0"/>
+            <w:left w:val="single" w:color="auto" w:sz="4" w:space="0"/>
+            <w:bottom w:val="single" w:color="auto" w:sz="4" w:space="0"/>
+            <w:right w:val="single" w:color="auto" w:sz="4" w:space="0"/>
+            <w:insideH w:val="single" w:color="auto" w:sz="4" w:space="0"/>
+            <w:insideV w:val="single" w:color="auto" w:sz="4" w:space="0"/>
+          </w:tblBorders>
+          <w:tblLayout w:type="fixed"/>
+          <w:tblCellMar>
+            <w:top w:w="0" w:type="dxa"/>
+            <w:left w:w="108" w:type="dxa"/>
+            <w:bottom w:w="0" w:type="dxa"/>
+            <w:right w:w="108" w:type="dxa"/>
+          </w:tblCellMar>
+        </w:tblPrEx>
+        <w:tc>
+          <w:tcPr>
+            <w:tcW w:w="1081" w:type="dxa"/>
+          </w:tcPr>
+          <w:p>
+            <w:pPr>
+              <w:jc w:val="both"/>
+              <w:rPr>
+                <w:rFonts w:hint="default" w:ascii="Arial" w:hAnsi="Arial" w:cs="Arial"/>
+                <w:sz w:val="16"/>
+                <w:szCs w:val="16"/>
+                <w:vertAlign w:val="baseline"/>
+                <w:lang w:val="en-AU"/>
+              </w:rPr>
+            </w:pPr>
+          </w:p>
+        </w:tc>
+        <w:tc>
+          <w:tcPr>
+            <w:tcW w:w="2709" w:type="dxa"/>
+          </w:tcPr>
+          <w:p>
+            <w:pPr>
+              <w:jc w:val="both"/>
+              <w:rPr>
+                <w:rFonts w:hint="default" w:ascii="Arial" w:hAnsi="Arial" w:cs="Arial"/>
+                <w:sz w:val="16"/>
+                <w:szCs w:val="16"/>
+                <w:vertAlign w:val="baseline"/>
+                <w:lang w:val="en-AU"/>
+              </w:rPr>
+            </w:pPr>
+          </w:p>
+        </w:tc>
+        <w:tc>
+          <w:tcPr>
+            <w:tcW w:w="5370" w:type="dxa"/>
+          </w:tcPr>
+          <w:p>
+            <w:pPr>
+              <w:jc w:val="both"/>
+              <w:rPr>
+                <w:rFonts w:hint="default" w:ascii="Arial" w:hAnsi="Arial" w:cs="Arial"/>
+                <w:sz w:val="16"/>
+                <w:szCs w:val="16"/>
+                <w:vertAlign w:val="baseline"/>
+                <w:lang w:val="en-AU"/>
+              </w:rPr>
+            </w:pPr>
+          </w:p>
+        </w:tc>
+      </w:tr>
+      <w:tr>
+        <w:tblPrEx>
+          <w:tblBorders>
+            <w:top w:val="single" w:color="auto" w:sz="4" w:space="0"/>
+            <w:left w:val="single" w:color="auto" w:sz="4" w:space="0"/>
+            <w:bottom w:val="single" w:color="auto" w:sz="4" w:space="0"/>
+            <w:right w:val="single" w:color="auto" w:sz="4" w:space="0"/>
+            <w:insideH w:val="single" w:color="auto" w:sz="4" w:space="0"/>
+            <w:insideV w:val="single" w:color="auto" w:sz="4" w:space="0"/>
+          </w:tblBorders>
+          <w:tblLayout w:type="fixed"/>
+          <w:tblCellMar>
+            <w:top w:w="0" w:type="dxa"/>
+            <w:left w:w="108" w:type="dxa"/>
+            <w:bottom w:w="0" w:type="dxa"/>
+            <w:right w:w="108" w:type="dxa"/>
+          </w:tblCellMar>
+        </w:tblPrEx>
+        <w:tc>
+          <w:tcPr>
+            <w:tcW w:w="1081" w:type="dxa"/>
+          </w:tcPr>
+          <w:p>
+            <w:pPr>
+              <w:jc w:val="both"/>
+              <w:rPr>
+                <w:rFonts w:hint="default" w:ascii="Arial" w:hAnsi="Arial" w:cs="Arial"/>
+                <w:sz w:val="16"/>
+                <w:szCs w:val="16"/>
+                <w:vertAlign w:val="baseline"/>
+                <w:lang w:val="en-AU"/>
+              </w:rPr>
+            </w:pPr>
+          </w:p>
+        </w:tc>
+        <w:tc>
+          <w:tcPr>
+            <w:tcW w:w="2709" w:type="dxa"/>
+          </w:tcPr>
+          <w:p>
+            <w:pPr>
+              <w:jc w:val="both"/>
+              <w:rPr>
+                <w:rFonts w:hint="default" w:ascii="Arial" w:hAnsi="Arial" w:cs="Arial"/>
+                <w:sz w:val="16"/>
+                <w:szCs w:val="16"/>
+                <w:vertAlign w:val="baseline"/>
+                <w:lang w:val="en-AU"/>
+              </w:rPr>
+            </w:pPr>
+          </w:p>
+        </w:tc>
+        <w:tc>
+          <w:tcPr>
+            <w:tcW w:w="5370" w:type="dxa"/>
+          </w:tcPr>
+          <w:p>
+            <w:pPr>
+              <w:jc w:val="both"/>
+              <w:rPr>
+                <w:rFonts w:hint="default" w:ascii="Arial" w:hAnsi="Arial" w:cs="Arial"/>
+                <w:sz w:val="16"/>
+                <w:szCs w:val="16"/>
+                <w:vertAlign w:val="baseline"/>
+                <w:lang w:val="en-AU"/>
+              </w:rPr>
+            </w:pPr>
+          </w:p>
+        </w:tc>
+      </w:tr>
+      <w:tr>
+        <w:tblPrEx>
+          <w:tblBorders>
+            <w:top w:val="single" w:color="auto" w:sz="4" w:space="0"/>
+            <w:left w:val="single" w:color="auto" w:sz="4" w:space="0"/>
+            <w:bottom w:val="single" w:color="auto" w:sz="4" w:space="0"/>
+            <w:right w:val="single" w:color="auto" w:sz="4" w:space="0"/>
+            <w:insideH w:val="single" w:color="auto" w:sz="4" w:space="0"/>
+            <w:insideV w:val="single" w:color="auto" w:sz="4" w:space="0"/>
+          </w:tblBorders>
+          <w:tblLayout w:type="fixed"/>
+          <w:tblCellMar>
+            <w:top w:w="0" w:type="dxa"/>
+            <w:left w:w="108" w:type="dxa"/>
+            <w:bottom w:w="0" w:type="dxa"/>
+            <w:right w:w="108" w:type="dxa"/>
+          </w:tblCellMar>
+        </w:tblPrEx>
+        <w:tc>
+          <w:tcPr>
+            <w:tcW w:w="1081" w:type="dxa"/>
+          </w:tcPr>
+          <w:p>
+            <w:pPr>
+              <w:jc w:val="both"/>
+              <w:rPr>
+                <w:rFonts w:hint="default" w:ascii="Arial" w:hAnsi="Arial" w:cs="Arial"/>
+                <w:sz w:val="16"/>
+                <w:szCs w:val="16"/>
+                <w:vertAlign w:val="baseline"/>
+                <w:lang w:val="en-AU"/>
+              </w:rPr>
+            </w:pPr>
+          </w:p>
+        </w:tc>
+        <w:tc>
+          <w:tcPr>
+            <w:tcW w:w="2709" w:type="dxa"/>
+          </w:tcPr>
+          <w:p>
+            <w:pPr>
+              <w:jc w:val="both"/>
+              <w:rPr>
+                <w:rFonts w:hint="default" w:ascii="Arial" w:hAnsi="Arial" w:cs="Arial"/>
+                <w:sz w:val="16"/>
+                <w:szCs w:val="16"/>
+                <w:vertAlign w:val="baseline"/>
+                <w:lang w:val="en-AU"/>
+              </w:rPr>
+            </w:pPr>
+          </w:p>
+        </w:tc>
+        <w:tc>
+          <w:tcPr>
+            <w:tcW w:w="5370" w:type="dxa"/>
+          </w:tcPr>
+          <w:p>
+            <w:pPr>
+              <w:jc w:val="both"/>
+              <w:rPr>
+                <w:rFonts w:hint="default" w:ascii="Arial" w:hAnsi="Arial" w:cs="Arial"/>
+                <w:sz w:val="16"/>
+                <w:szCs w:val="16"/>
+                <w:vertAlign w:val="baseline"/>
+                <w:lang w:val="en-AU"/>
+              </w:rPr>
+            </w:pPr>
+          </w:p>
+        </w:tc>
+      </w:tr>
+    </w:tbl>
+    <w:p>
+      <w:pPr>
+        <w:jc w:val="both"/>
         <w:rPr>
           <w:rFonts w:hint="default" w:ascii="Arial" w:hAnsi="Arial" w:cs="Arial"/>
           <w:sz w:val="22"/>
           <w:szCs w:val="22"/>
           <w:lang w:val="en-AU"/>
         </w:rPr>
-        <w:t>’ s wiring kit and Python code on Raspberry Pi.</w:t>
-      </w:r>
-    </w:p>
-    <w:p>
-      <w:pPr>
+      </w:pPr>
+    </w:p>
+    <w:p>
+      <w:pPr>
+        <w:jc w:val="both"/>
         <w:rPr>
           <w:rFonts w:hint="default" w:ascii="Arial" w:hAnsi="Arial" w:cs="Arial"/>
           <w:sz w:val="22"/>
@@ -91,6 +991,7 @@
     </w:p>
     <w:p>
       <w:pPr>
+        <w:jc w:val="both"/>
         <w:rPr>
           <w:rFonts w:hint="default" w:ascii="Arial" w:hAnsi="Arial" w:cs="Arial"/>
           <w:sz w:val="22"/>
@@ -98,13 +999,113 @@
           <w:lang w:val="en-AU"/>
         </w:rPr>
       </w:pPr>
-      <w:r>
+    </w:p>
+    <w:p>
+      <w:pPr>
+        <w:jc w:val="both"/>
         <w:rPr>
           <w:rFonts w:hint="default" w:ascii="Arial" w:hAnsi="Arial" w:cs="Arial"/>
           <w:sz w:val="22"/>
           <w:szCs w:val="22"/>
           <w:lang w:val="en-AU"/>
         </w:rPr>
+      </w:pPr>
+      <w:r>
+        <w:rPr>
+          <w:rFonts w:hint="default" w:ascii="Arial" w:hAnsi="Arial" w:cs="Arial"/>
+          <w:sz w:val="22"/>
+          <w:szCs w:val="22"/>
+          <w:lang w:val="en-AU"/>
+        </w:rPr>
+        <w:br w:type="page"/>
+      </w:r>
+    </w:p>
+    <w:p>
+      <w:pPr>
+        <w:jc w:val="both"/>
+        <w:rPr>
+          <w:rFonts w:hint="default" w:ascii="Arial" w:hAnsi="Arial" w:cs="Arial"/>
+          <w:sz w:val="22"/>
+          <w:szCs w:val="22"/>
+          <w:lang w:val="en-AU"/>
+        </w:rPr>
+      </w:pPr>
+    </w:p>
+    <w:p>
+      <w:pPr>
+        <w:rPr>
+          <w:rFonts w:hint="default" w:ascii="Arial" w:hAnsi="Arial" w:cs="Arial"/>
+          <w:sz w:val="22"/>
+          <w:szCs w:val="22"/>
+          <w:lang w:val="en-AU"/>
+        </w:rPr>
+      </w:pPr>
+    </w:p>
+    <w:p>
+      <w:pPr>
+        <w:rPr>
+          <w:rFonts w:hint="default" w:ascii="Arial" w:hAnsi="Arial" w:cs="Arial"/>
+          <w:sz w:val="22"/>
+          <w:szCs w:val="22"/>
+          <w:lang w:val="en-AU"/>
+        </w:rPr>
+      </w:pPr>
+    </w:p>
+    <w:p>
+      <w:pPr>
+        <w:rPr>
+          <w:rFonts w:hint="default" w:ascii="Arial" w:hAnsi="Arial" w:cs="Arial"/>
+          <w:sz w:val="22"/>
+          <w:szCs w:val="22"/>
+          <w:lang w:val="en-AU"/>
+        </w:rPr>
+      </w:pPr>
+    </w:p>
+    <w:p>
+      <w:pPr>
+        <w:rPr>
+          <w:rFonts w:hint="default" w:ascii="Arial" w:hAnsi="Arial" w:cs="Arial"/>
+          <w:sz w:val="22"/>
+          <w:szCs w:val="22"/>
+          <w:lang w:val="en-AU"/>
+        </w:rPr>
+      </w:pPr>
+      <w:r>
+        <w:rPr>
+          <w:rFonts w:hint="default" w:ascii="Arial" w:hAnsi="Arial" w:cs="Arial"/>
+          <w:sz w:val="22"/>
+          <w:szCs w:val="22"/>
+          <w:lang w:val="en-AU"/>
+        </w:rPr>
+        <w:t>The following steps were taken to test Adeept’ s wiring kit and Python code on Raspberry Pi.</w:t>
+      </w:r>
+    </w:p>
+    <w:p>
+      <w:pPr>
+        <w:rPr>
+          <w:rFonts w:hint="default" w:ascii="Arial" w:hAnsi="Arial" w:cs="Arial"/>
+          <w:sz w:val="22"/>
+          <w:szCs w:val="22"/>
+          <w:lang w:val="en-AU"/>
+        </w:rPr>
+      </w:pPr>
+    </w:p>
+    <w:p>
+      <w:pPr>
+        <w:rPr>
+          <w:rFonts w:hint="default" w:ascii="Arial" w:hAnsi="Arial" w:cs="Arial"/>
+          <w:sz w:val="22"/>
+          <w:szCs w:val="22"/>
+          <w:lang w:val="en-AU"/>
+        </w:rPr>
+      </w:pPr>
+      <w:r>
+        <w:rPr>
+          <w:rFonts w:hint="default" w:ascii="Arial" w:hAnsi="Arial" w:cs="Arial"/>
+          <w:sz w:val="22"/>
+          <w:szCs w:val="22"/>
+          <w:lang w:val="en-AU"/>
+        </w:rPr>
         <w:t xml:space="preserve">1.  </w:t>
       </w:r>
       <w:r>
@@ -115,7 +1116,6 @@
           <w:lang w:val="en-AU"/>
         </w:rPr>
         <w:tab/>
-        <w:t xml:space="preserve">Created local Git working directory </w:t>
       </w:r>
       <w:r>
         <w:rPr>
@@ -124,7 +1124,7 @@
           <w:szCs w:val="22"/>
           <w:lang w:val="en-AU"/>
         </w:rPr>
-        <w:t xml:space="preserve">‘adeept’, initialised it and cloned Addept repo from GitHub. </w:t>
+        <w:t xml:space="preserve">Created local Git working directory ‘adeept’, initialised it and cloned Addept repo from GitHub. </w:t>
       </w:r>
       <w:r>
         <w:rPr>
@@ -134,6 +1134,14 @@
           <w:lang w:val="en-AU"/>
         </w:rPr>
         <w:tab/>
+      </w:r>
+      <w:r>
+        <w:rPr>
+          <w:rFonts w:hint="default" w:ascii="Arial" w:hAnsi="Arial" w:cs="Arial"/>
+          <w:sz w:val="22"/>
+          <w:szCs w:val="22"/>
+          <w:lang w:val="en-AU"/>
+        </w:rPr>
         <w:t>NOTE: There was no intention to modify and upload Adeept code.</w:t>
       </w:r>
     </w:p>
@@ -278,7 +1286,6 @@
           <w:lang w:val="en-AU"/>
         </w:rPr>
         <w:tab/>
-        <w:t xml:space="preserve">Opened a new Python project called </w:t>
       </w:r>
       <w:r>
         <w:rPr>
@@ -287,7 +1294,7 @@
           <w:szCs w:val="22"/>
           <w:lang w:val="en-AU"/>
         </w:rPr>
-        <w:t>‘adeept’ in Eclipse IDE on Windows and created a working environment using files cloned from GitHub</w:t>
+        <w:t>Opened a new Python project called ‘adeept’ in Eclipse IDE on Windows and created a working environment using files cloned from GitHub</w:t>
       </w:r>
     </w:p>
     <w:p>
@@ -443,6 +1450,16 @@
           <w:lang w:val="en-AU"/>
         </w:rPr>
         <w:tab/>
+      </w:r>
+      <w:r>
+        <w:rPr>
+          <w:rFonts w:hint="default" w:ascii="Arial" w:hAnsi="Arial" w:cs="Arial"/>
+          <w:b/>
+          <w:bCs/>
+          <w:sz w:val="22"/>
+          <w:szCs w:val="22"/>
+          <w:lang w:val="en-AU"/>
+        </w:rPr>
         <w:t>Downloaded Git to Raspberry Pi</w:t>
       </w:r>
     </w:p>
@@ -583,7 +1600,9 @@
         </w:tblBorders>
         <w:tblLayout w:type="fixed"/>
         <w:tblCellMar>
+          <w:top w:w="0" w:type="dxa"/>
           <w:left w:w="108" w:type="dxa"/>
+          <w:bottom w:w="0" w:type="dxa"/>
           <w:right w:w="108" w:type="dxa"/>
         </w:tblCellMar>
       </w:tblPr>
@@ -603,10 +1622,6 @@
             <w:insideV w:val="single" w:color="auto" w:sz="4" w:space="0"/>
           </w:tblBorders>
           <w:tblLayout w:type="fixed"/>
-          <w:tblCellMar>
-            <w:left w:w="108" w:type="dxa"/>
-            <w:right w:w="108" w:type="dxa"/>
-          </w:tblCellMar>
         </w:tblPrEx>
         <w:tc>
           <w:tcPr>
@@ -614,6 +1629,8 @@
           </w:tcPr>
           <w:p>
             <w:pPr>
+              <w:widowControl w:val="0"/>
+              <w:jc w:val="both"/>
               <w:rPr>
                 <w:rFonts w:hint="default" w:ascii="Arial" w:hAnsi="Arial" w:cs="Arial"/>
                 <w:b/>
@@ -680,6 +1697,8 @@
           </w:tcPr>
           <w:p>
             <w:pPr>
+              <w:widowControl w:val="0"/>
+              <w:jc w:val="both"/>
               <w:rPr>
                 <w:rFonts w:hint="default" w:ascii="Arial" w:hAnsi="Arial" w:cs="Arial"/>
                 <w:b/>
@@ -746,6 +1765,8 @@
           </w:tcPr>
           <w:p>
             <w:pPr>
+              <w:widowControl w:val="0"/>
+              <w:jc w:val="both"/>
               <w:rPr>
                 <w:rFonts w:hint="default" w:ascii="Arial" w:hAnsi="Arial" w:cs="Arial"/>
                 <w:b/>
@@ -992,6 +2013,7 @@
     <w:p>
       <w:pPr>
         <w:numPr>
+          <w:ilvl w:val="0"/>
           <w:numId w:val="0"/>
         </w:numPr>
         <w:rPr>
@@ -2194,6 +3216,7 @@
     <w:p>
       <w:pPr>
         <w:numPr>
+          <w:ilvl w:val="0"/>
           <w:numId w:val="0"/>
         </w:numPr>
         <w:rPr>
@@ -2248,6 +3271,16 @@
           <w:lang w:val="en-AU"/>
         </w:rPr>
         <w:tab/>
+      </w:r>
+      <w:r>
+        <w:rPr>
+          <w:rFonts w:hint="default" w:ascii="Arial" w:hAnsi="Arial" w:cs="Arial"/>
+          <w:b/>
+          <w:bCs/>
+          <w:sz w:val="22"/>
+          <w:szCs w:val="22"/>
+          <w:lang w:val="en-AU"/>
+        </w:rPr>
         <w:t xml:space="preserve">  Install Eclipse IDE on RPi</w:t>
       </w:r>
     </w:p>
@@ -2264,6 +3297,7 @@
     <w:p>
       <w:pPr>
         <w:numPr>
+          <w:ilvl w:val="0"/>
           <w:numId w:val="0"/>
         </w:numPr>
         <w:rPr>
@@ -2364,7 +3398,9 @@
         </w:tblBorders>
         <w:tblLayout w:type="fixed"/>
         <w:tblCellMar>
+          <w:top w:w="0" w:type="dxa"/>
           <w:left w:w="108" w:type="dxa"/>
+          <w:bottom w:w="0" w:type="dxa"/>
           <w:right w:w="108" w:type="dxa"/>
         </w:tblCellMar>
       </w:tblPr>
@@ -2389,10 +3425,12 @@
           </w:tcPr>
           <w:p>
             <w:pPr>
+              <w:widowControl w:val="0"/>
               <w:numPr>
                 <w:ilvl w:val="0"/>
                 <w:numId w:val="0"/>
               </w:numPr>
+              <w:jc w:val="both"/>
               <w:rPr>
                 <w:rFonts w:hint="default" w:ascii="Arial" w:hAnsi="Arial" w:cs="Arial"/>
                 <w:sz w:val="22"/>
@@ -2739,7 +3777,9 @@
         </w:tblBorders>
         <w:tblLayout w:type="fixed"/>
         <w:tblCellMar>
+          <w:top w:w="0" w:type="dxa"/>
           <w:left w:w="108" w:type="dxa"/>
+          <w:bottom w:w="0" w:type="dxa"/>
           <w:right w:w="108" w:type="dxa"/>
         </w:tblCellMar>
       </w:tblPr>
@@ -2761,7 +3801,9 @@
           </w:tblBorders>
           <w:tblLayout w:type="fixed"/>
           <w:tblCellMar>
+            <w:top w:w="0" w:type="dxa"/>
             <w:left w:w="108" w:type="dxa"/>
+            <w:bottom w:w="0" w:type="dxa"/>
             <w:right w:w="108" w:type="dxa"/>
           </w:tblCellMar>
         </w:tblPrEx>
@@ -2771,10 +3813,12 @@
           </w:tcPr>
           <w:p>
             <w:pPr>
+              <w:widowControl w:val="0"/>
               <w:numPr>
                 <w:ilvl w:val="0"/>
                 <w:numId w:val="0"/>
               </w:numPr>
+              <w:jc w:val="both"/>
               <w:rPr>
                 <w:rFonts w:hint="default" w:ascii="Arial" w:hAnsi="Arial" w:cs="Arial"/>
                 <w:sz w:val="22"/>
@@ -2837,10 +3881,12 @@
           </w:tcPr>
           <w:p>
             <w:pPr>
+              <w:widowControl w:val="0"/>
               <w:numPr>
                 <w:ilvl w:val="0"/>
                 <w:numId w:val="0"/>
               </w:numPr>
+              <w:jc w:val="both"/>
               <w:rPr>
                 <w:rFonts w:hint="default" w:ascii="Arial" w:hAnsi="Arial" w:cs="Arial"/>
                 <w:sz w:val="22"/>
@@ -2903,10 +3949,12 @@
           </w:tcPr>
           <w:p>
             <w:pPr>
+              <w:widowControl w:val="0"/>
               <w:numPr>
                 <w:ilvl w:val="0"/>
                 <w:numId w:val="0"/>
               </w:numPr>
+              <w:jc w:val="both"/>
               <w:rPr>
                 <w:rFonts w:hint="default" w:ascii="Arial" w:hAnsi="Arial" w:cs="Arial"/>
                 <w:sz w:val="22"/>
@@ -2969,10 +4017,12 @@
           </w:tcPr>
           <w:p>
             <w:pPr>
+              <w:widowControl w:val="0"/>
               <w:numPr>
                 <w:ilvl w:val="0"/>
                 <w:numId w:val="0"/>
               </w:numPr>
+              <w:jc w:val="both"/>
               <w:rPr>
                 <w:rFonts w:hint="default" w:ascii="Arial" w:hAnsi="Arial" w:cs="Arial"/>
                 <w:sz w:val="22"/>
@@ -3090,6 +4140,7 @@
     <w:p>
       <w:pPr>
         <w:numPr>
+          <w:ilvl w:val="0"/>
           <w:numId w:val="0"/>
         </w:numPr>
         <w:rPr>
@@ -3157,7 +4208,9 @@
         </w:tblBorders>
         <w:tblLayout w:type="fixed"/>
         <w:tblCellMar>
+          <w:top w:w="0" w:type="dxa"/>
           <w:left w:w="108" w:type="dxa"/>
+          <w:bottom w:w="0" w:type="dxa"/>
           <w:right w:w="108" w:type="dxa"/>
         </w:tblCellMar>
       </w:tblPr>
@@ -3178,7 +4231,9 @@
           </w:tblBorders>
           <w:tblLayout w:type="fixed"/>
           <w:tblCellMar>
+            <w:top w:w="0" w:type="dxa"/>
             <w:left w:w="108" w:type="dxa"/>
+            <w:bottom w:w="0" w:type="dxa"/>
             <w:right w:w="108" w:type="dxa"/>
           </w:tblCellMar>
         </w:tblPrEx>
@@ -3188,6 +4243,8 @@
           </w:tcPr>
           <w:p>
             <w:pPr>
+              <w:widowControl w:val="0"/>
+              <w:jc w:val="both"/>
               <w:rPr>
                 <w:rFonts w:hint="default" w:ascii="Arial" w:hAnsi="Arial" w:cs="Arial"/>
                 <w:sz w:val="22"/>
@@ -3250,6 +4307,8 @@
           </w:tcPr>
           <w:p>
             <w:pPr>
+              <w:widowControl w:val="0"/>
+              <w:jc w:val="both"/>
               <w:rPr>
                 <w:rFonts w:hint="default" w:ascii="Arial" w:hAnsi="Arial" w:cs="Arial"/>
                 <w:sz w:val="22"/>
@@ -3266,6 +4325,8 @@
           </w:tcPr>
           <w:p>
             <w:pPr>
+              <w:widowControl w:val="0"/>
+              <w:jc w:val="both"/>
               <w:rPr>
                 <w:rFonts w:hint="default" w:ascii="Arial" w:hAnsi="Arial" w:cs="Arial"/>
                 <w:sz w:val="22"/>
@@ -3301,6 +4362,7 @@
     <w:p>
       <w:pPr>
         <w:numPr>
+          <w:ilvl w:val="0"/>
           <w:numId w:val="0"/>
         </w:numPr>
         <w:rPr>
@@ -3327,6 +4389,7 @@
     <w:p>
       <w:pPr>
         <w:numPr>
+          <w:ilvl w:val="0"/>
           <w:numId w:val="0"/>
         </w:numPr>
         <w:rPr>
@@ -3354,7 +4417,9 @@
         </w:tblBorders>
         <w:tblLayout w:type="fixed"/>
         <w:tblCellMar>
+          <w:top w:w="0" w:type="dxa"/>
           <w:left w:w="108" w:type="dxa"/>
+          <w:bottom w:w="0" w:type="dxa"/>
           <w:right w:w="108" w:type="dxa"/>
         </w:tblCellMar>
       </w:tblPr>
@@ -3377,7 +4442,9 @@
           </w:tblBorders>
           <w:tblLayout w:type="fixed"/>
           <w:tblCellMar>
+            <w:top w:w="0" w:type="dxa"/>
             <w:left w:w="108" w:type="dxa"/>
+            <w:bottom w:w="0" w:type="dxa"/>
             <w:right w:w="108" w:type="dxa"/>
           </w:tblCellMar>
         </w:tblPrEx>
@@ -3387,9 +4454,12 @@
           </w:tcPr>
           <w:p>
             <w:pPr>
+              <w:widowControl w:val="0"/>
               <w:numPr>
+                <w:ilvl w:val="0"/>
                 <w:numId w:val="0"/>
               </w:numPr>
+              <w:jc w:val="both"/>
               <w:rPr>
                 <w:rFonts w:hint="default" w:ascii="Arial" w:hAnsi="Arial" w:cs="Arial"/>
                 <w:b/>
@@ -3456,9 +4526,12 @@
           </w:tcPr>
           <w:p>
             <w:pPr>
+              <w:widowControl w:val="0"/>
               <w:numPr>
+                <w:ilvl w:val="0"/>
                 <w:numId w:val="0"/>
               </w:numPr>
+              <w:jc w:val="both"/>
               <w:rPr>
                 <w:rFonts w:hint="default" w:ascii="Arial" w:hAnsi="Arial" w:cs="Arial"/>
                 <w:b/>
@@ -3525,9 +4598,12 @@
           </w:tcPr>
           <w:p>
             <w:pPr>
+              <w:widowControl w:val="0"/>
               <w:numPr>
+                <w:ilvl w:val="0"/>
                 <w:numId w:val="0"/>
               </w:numPr>
+              <w:jc w:val="both"/>
               <w:rPr>
                 <w:rFonts w:hint="default" w:ascii="Arial" w:hAnsi="Arial" w:cs="Arial"/>
                 <w:b/>
@@ -3594,9 +4670,12 @@
           </w:tcPr>
           <w:p>
             <w:pPr>
+              <w:widowControl w:val="0"/>
               <w:numPr>
+                <w:ilvl w:val="0"/>
                 <w:numId w:val="0"/>
               </w:numPr>
+              <w:jc w:val="both"/>
               <w:rPr>
                 <w:rFonts w:hint="default" w:ascii="Arial" w:hAnsi="Arial" w:cs="Arial"/>
                 <w:b/>
@@ -3663,9 +4742,12 @@
           </w:tcPr>
           <w:p>
             <w:pPr>
+              <w:widowControl w:val="0"/>
               <w:numPr>
+                <w:ilvl w:val="0"/>
                 <w:numId w:val="0"/>
               </w:numPr>
+              <w:jc w:val="both"/>
               <w:rPr>
                 <w:rFonts w:hint="default" w:ascii="Arial" w:hAnsi="Arial" w:cs="Arial"/>
                 <w:b/>
@@ -3691,7 +4773,9 @@
           </w:tblBorders>
           <w:tblLayout w:type="fixed"/>
           <w:tblCellMar>
+            <w:top w:w="0" w:type="dxa"/>
             <w:left w:w="108" w:type="dxa"/>
+            <w:bottom w:w="0" w:type="dxa"/>
             <w:right w:w="108" w:type="dxa"/>
           </w:tblCellMar>
         </w:tblPrEx>
@@ -3701,9 +4785,12 @@
           </w:tcPr>
           <w:p>
             <w:pPr>
+              <w:widowControl w:val="0"/>
               <w:numPr>
+                <w:ilvl w:val="0"/>
                 <w:numId w:val="0"/>
               </w:numPr>
+              <w:jc w:val="both"/>
               <w:rPr>
                 <w:rFonts w:hint="default" w:ascii="Arial" w:hAnsi="Arial" w:cs="Arial"/>
                 <w:b/>
@@ -3722,9 +4809,12 @@
           </w:tcPr>
           <w:p>
             <w:pPr>
+              <w:widowControl w:val="0"/>
               <w:numPr>
+                <w:ilvl w:val="0"/>
                 <w:numId w:val="0"/>
               </w:numPr>
+              <w:jc w:val="both"/>
               <w:rPr>
                 <w:rFonts w:hint="default" w:ascii="Arial" w:hAnsi="Arial" w:cs="Arial"/>
                 <w:b/>
@@ -3743,9 +4833,12 @@
           </w:tcPr>
           <w:p>
             <w:pPr>
+              <w:widowControl w:val="0"/>
               <w:numPr>
+                <w:ilvl w:val="0"/>
                 <w:numId w:val="0"/>
               </w:numPr>
+              <w:jc w:val="both"/>
               <w:rPr>
                 <w:rFonts w:hint="default" w:ascii="Arial" w:hAnsi="Arial" w:cs="Arial"/>
                 <w:b/>
@@ -3764,9 +4857,12 @@
           </w:tcPr>
           <w:p>
             <w:pPr>
+              <w:widowControl w:val="0"/>
               <w:numPr>
+                <w:ilvl w:val="0"/>
                 <w:numId w:val="0"/>
               </w:numPr>
+              <w:jc w:val="both"/>
               <w:rPr>
                 <w:rFonts w:hint="default" w:ascii="Arial" w:hAnsi="Arial" w:cs="Arial"/>
                 <w:b/>
@@ -3785,9 +4881,12 @@
           </w:tcPr>
           <w:p>
             <w:pPr>
+              <w:widowControl w:val="0"/>
               <w:numPr>
+                <w:ilvl w:val="0"/>
                 <w:numId w:val="0"/>
               </w:numPr>
+              <w:jc w:val="both"/>
               <w:rPr>
                 <w:rFonts w:hint="default" w:ascii="Arial" w:hAnsi="Arial" w:cs="Arial"/>
                 <w:b/>
@@ -3813,7 +4912,9 @@
           </w:tblBorders>
           <w:tblLayout w:type="fixed"/>
           <w:tblCellMar>
+            <w:top w:w="0" w:type="dxa"/>
             <w:left w:w="108" w:type="dxa"/>
+            <w:bottom w:w="0" w:type="dxa"/>
             <w:right w:w="108" w:type="dxa"/>
           </w:tblCellMar>
         </w:tblPrEx>
@@ -3823,9 +4924,12 @@
           </w:tcPr>
           <w:p>
             <w:pPr>
+              <w:widowControl w:val="0"/>
               <w:numPr>
+                <w:ilvl w:val="0"/>
                 <w:numId w:val="0"/>
               </w:numPr>
+              <w:jc w:val="both"/>
               <w:rPr>
                 <w:rFonts w:hint="default" w:ascii="Arial" w:hAnsi="Arial" w:cs="Arial"/>
                 <w:b/>
@@ -3892,9 +4996,12 @@
           </w:tcPr>
           <w:p>
             <w:pPr>
+              <w:widowControl w:val="0"/>
               <w:numPr>
+                <w:ilvl w:val="0"/>
                 <w:numId w:val="0"/>
               </w:numPr>
+              <w:jc w:val="both"/>
               <w:rPr>
                 <w:rFonts w:hint="default" w:ascii="Arial" w:hAnsi="Arial" w:cs="Arial"/>
                 <w:b/>
@@ -3961,9 +5068,12 @@
           </w:tcPr>
           <w:p>
             <w:pPr>
+              <w:widowControl w:val="0"/>
               <w:numPr>
+                <w:ilvl w:val="0"/>
                 <w:numId w:val="0"/>
               </w:numPr>
+              <w:jc w:val="both"/>
               <w:rPr>
                 <w:rFonts w:hint="default" w:ascii="Arial" w:hAnsi="Arial" w:cs="Arial"/>
                 <w:b/>
@@ -4030,9 +5140,12 @@
           </w:tcPr>
           <w:p>
             <w:pPr>
+              <w:widowControl w:val="0"/>
               <w:numPr>
+                <w:ilvl w:val="0"/>
                 <w:numId w:val="0"/>
               </w:numPr>
+              <w:jc w:val="both"/>
               <w:rPr>
                 <w:rFonts w:hint="default" w:ascii="Arial" w:hAnsi="Arial" w:cs="Arial"/>
                 <w:b/>
@@ -4099,9 +5212,12 @@
           </w:tcPr>
           <w:p>
             <w:pPr>
+              <w:widowControl w:val="0"/>
               <w:numPr>
+                <w:ilvl w:val="0"/>
                 <w:numId w:val="0"/>
               </w:numPr>
+              <w:jc w:val="both"/>
               <w:rPr>
                 <w:rFonts w:hint="default" w:ascii="Arial" w:hAnsi="Arial" w:cs="Arial"/>
                 <w:b/>
@@ -4127,7 +5243,9 @@
           </w:tblBorders>
           <w:tblLayout w:type="fixed"/>
           <w:tblCellMar>
+            <w:top w:w="0" w:type="dxa"/>
             <w:left w:w="108" w:type="dxa"/>
+            <w:bottom w:w="0" w:type="dxa"/>
             <w:right w:w="108" w:type="dxa"/>
           </w:tblCellMar>
         </w:tblPrEx>
@@ -4137,9 +5255,12 @@
           </w:tcPr>
           <w:p>
             <w:pPr>
+              <w:widowControl w:val="0"/>
               <w:numPr>
+                <w:ilvl w:val="0"/>
                 <w:numId w:val="0"/>
               </w:numPr>
+              <w:jc w:val="both"/>
               <w:rPr>
                 <w:rFonts w:hint="default" w:ascii="Arial" w:hAnsi="Arial" w:cs="Arial"/>
                 <w:b/>
@@ -4206,9 +5327,12 @@
           </w:tcPr>
           <w:p>
             <w:pPr>
+              <w:widowControl w:val="0"/>
               <w:numPr>
+                <w:ilvl w:val="0"/>
                 <w:numId w:val="0"/>
               </w:numPr>
+              <w:jc w:val="both"/>
               <w:rPr>
                 <w:rFonts w:hint="default" w:ascii="Arial" w:hAnsi="Arial" w:cs="Arial"/>
                 <w:b/>
@@ -4275,9 +5399,12 @@
           </w:tcPr>
           <w:p>
             <w:pPr>
+              <w:widowControl w:val="0"/>
               <w:numPr>
+                <w:ilvl w:val="0"/>
                 <w:numId w:val="0"/>
               </w:numPr>
+              <w:jc w:val="both"/>
               <w:rPr>
                 <w:rFonts w:hint="default" w:ascii="Arial" w:hAnsi="Arial" w:cs="Arial"/>
                 <w:b/>
@@ -4344,9 +5471,12 @@
           </w:tcPr>
           <w:p>
             <w:pPr>
+              <w:widowControl w:val="0"/>
               <w:numPr>
+                <w:ilvl w:val="0"/>
                 <w:numId w:val="0"/>
               </w:numPr>
+              <w:jc w:val="both"/>
               <w:rPr>
                 <w:rFonts w:hint="default" w:ascii="Arial" w:hAnsi="Arial" w:cs="Arial"/>
                 <w:b/>
@@ -4413,9 +5543,12 @@
           </w:tcPr>
           <w:p>
             <w:pPr>
+              <w:widowControl w:val="0"/>
               <w:numPr>
+                <w:ilvl w:val="0"/>
                 <w:numId w:val="0"/>
               </w:numPr>
+              <w:jc w:val="both"/>
               <w:rPr>
                 <w:rFonts w:hint="default" w:ascii="Arial" w:hAnsi="Arial" w:cs="Arial"/>
                 <w:b/>
@@ -4441,7 +5574,9 @@
           </w:tblBorders>
           <w:tblLayout w:type="fixed"/>
           <w:tblCellMar>
+            <w:top w:w="0" w:type="dxa"/>
             <w:left w:w="108" w:type="dxa"/>
+            <w:bottom w:w="0" w:type="dxa"/>
             <w:right w:w="108" w:type="dxa"/>
           </w:tblCellMar>
         </w:tblPrEx>
@@ -4451,9 +5586,12 @@
           </w:tcPr>
           <w:p>
             <w:pPr>
+              <w:widowControl w:val="0"/>
               <w:numPr>
+                <w:ilvl w:val="0"/>
                 <w:numId w:val="0"/>
               </w:numPr>
+              <w:jc w:val="both"/>
               <w:rPr>
                 <w:rFonts w:hint="default" w:ascii="Arial" w:hAnsi="Arial" w:cs="Arial"/>
                 <w:b/>
@@ -4472,9 +5610,12 @@
           </w:tcPr>
           <w:p>
             <w:pPr>
+              <w:widowControl w:val="0"/>
               <w:numPr>
+                <w:ilvl w:val="0"/>
                 <w:numId w:val="0"/>
               </w:numPr>
+              <w:jc w:val="both"/>
               <w:rPr>
                 <w:rFonts w:hint="default" w:ascii="Arial" w:hAnsi="Arial" w:cs="Arial"/>
                 <w:b/>
@@ -4493,9 +5634,12 @@
           </w:tcPr>
           <w:p>
             <w:pPr>
+              <w:widowControl w:val="0"/>
               <w:numPr>
+                <w:ilvl w:val="0"/>
                 <w:numId w:val="0"/>
               </w:numPr>
+              <w:jc w:val="both"/>
               <w:rPr>
                 <w:rFonts w:hint="default" w:ascii="Arial" w:hAnsi="Arial" w:cs="Arial"/>
                 <w:b/>
@@ -4514,9 +5658,12 @@
           </w:tcPr>
           <w:p>
             <w:pPr>
+              <w:widowControl w:val="0"/>
               <w:numPr>
+                <w:ilvl w:val="0"/>
                 <w:numId w:val="0"/>
               </w:numPr>
+              <w:jc w:val="both"/>
               <w:rPr>
                 <w:rFonts w:hint="default" w:ascii="Arial" w:hAnsi="Arial" w:cs="Arial"/>
                 <w:b/>
@@ -4535,9 +5682,12 @@
           </w:tcPr>
           <w:p>
             <w:pPr>
+              <w:widowControl w:val="0"/>
               <w:numPr>
+                <w:ilvl w:val="0"/>
                 <w:numId w:val="0"/>
               </w:numPr>
+              <w:jc w:val="both"/>
               <w:rPr>
                 <w:rFonts w:hint="default" w:ascii="Arial" w:hAnsi="Arial" w:cs="Arial"/>
                 <w:b/>
@@ -4563,7 +5713,9 @@
           </w:tblBorders>
           <w:tblLayout w:type="fixed"/>
           <w:tblCellMar>
+            <w:top w:w="0" w:type="dxa"/>
             <w:left w:w="108" w:type="dxa"/>
+            <w:bottom w:w="0" w:type="dxa"/>
             <w:right w:w="108" w:type="dxa"/>
           </w:tblCellMar>
         </w:tblPrEx>
@@ -4573,9 +5725,12 @@
           </w:tcPr>
           <w:p>
             <w:pPr>
+              <w:widowControl w:val="0"/>
               <w:numPr>
+                <w:ilvl w:val="0"/>
                 <w:numId w:val="0"/>
               </w:numPr>
+              <w:jc w:val="both"/>
               <w:rPr>
                 <w:rFonts w:hint="default" w:ascii="Arial" w:hAnsi="Arial" w:cs="Arial"/>
                 <w:b/>
@@ -4642,9 +5797,12 @@
           </w:tcPr>
           <w:p>
             <w:pPr>
+              <w:widowControl w:val="0"/>
               <w:numPr>
+                <w:ilvl w:val="0"/>
                 <w:numId w:val="0"/>
               </w:numPr>
+              <w:jc w:val="both"/>
               <w:rPr>
                 <w:rFonts w:hint="default" w:ascii="Arial" w:hAnsi="Arial" w:cs="Arial"/>
                 <w:b/>
@@ -4711,9 +5869,12 @@
           </w:tcPr>
           <w:p>
             <w:pPr>
+              <w:widowControl w:val="0"/>
               <w:numPr>
+                <w:ilvl w:val="0"/>
                 <w:numId w:val="0"/>
               </w:numPr>
+              <w:jc w:val="both"/>
               <w:rPr>
                 <w:rFonts w:hint="default" w:ascii="Arial" w:hAnsi="Arial" w:cs="Arial"/>
                 <w:b/>
@@ -4780,9 +5941,12 @@
           </w:tcPr>
           <w:p>
             <w:pPr>
+              <w:widowControl w:val="0"/>
               <w:numPr>
+                <w:ilvl w:val="0"/>
                 <w:numId w:val="0"/>
               </w:numPr>
+              <w:jc w:val="both"/>
               <w:rPr>
                 <w:rFonts w:hint="default" w:ascii="Arial" w:hAnsi="Arial" w:cs="Arial"/>
                 <w:b/>
@@ -4801,9 +5965,12 @@
           </w:tcPr>
           <w:p>
             <w:pPr>
+              <w:widowControl w:val="0"/>
               <w:numPr>
+                <w:ilvl w:val="0"/>
                 <w:numId w:val="0"/>
               </w:numPr>
+              <w:jc w:val="both"/>
               <w:rPr>
                 <w:rFonts w:hint="default" w:ascii="Arial" w:hAnsi="Arial" w:cs="Arial"/>
                 <w:b/>
@@ -4829,7 +5996,9 @@
           </w:tblBorders>
           <w:tblLayout w:type="fixed"/>
           <w:tblCellMar>
+            <w:top w:w="0" w:type="dxa"/>
             <w:left w:w="108" w:type="dxa"/>
+            <w:bottom w:w="0" w:type="dxa"/>
             <w:right w:w="108" w:type="dxa"/>
           </w:tblCellMar>
         </w:tblPrEx>
@@ -4839,9 +6008,12 @@
           </w:tcPr>
           <w:p>
             <w:pPr>
+              <w:widowControl w:val="0"/>
               <w:numPr>
+                <w:ilvl w:val="0"/>
                 <w:numId w:val="0"/>
               </w:numPr>
+              <w:jc w:val="both"/>
               <w:rPr>
                 <w:rFonts w:hint="default" w:ascii="Arial" w:hAnsi="Arial" w:cs="Arial"/>
                 <w:b/>
@@ -4860,9 +6032,12 @@
           </w:tcPr>
           <w:p>
             <w:pPr>
+              <w:widowControl w:val="0"/>
               <w:numPr>
+                <w:ilvl w:val="0"/>
                 <w:numId w:val="0"/>
               </w:numPr>
+              <w:jc w:val="both"/>
               <w:rPr>
                 <w:rFonts w:hint="default" w:ascii="Arial" w:hAnsi="Arial" w:cs="Arial"/>
                 <w:b/>
@@ -4881,9 +6056,12 @@
           </w:tcPr>
           <w:p>
             <w:pPr>
+              <w:widowControl w:val="0"/>
               <w:numPr>
+                <w:ilvl w:val="0"/>
                 <w:numId w:val="0"/>
               </w:numPr>
+              <w:jc w:val="both"/>
               <w:rPr>
                 <w:rFonts w:hint="default" w:ascii="Arial" w:hAnsi="Arial" w:cs="Arial"/>
                 <w:b/>
@@ -4902,9 +6080,12 @@
           </w:tcPr>
           <w:p>
             <w:pPr>
+              <w:widowControl w:val="0"/>
               <w:numPr>
+                <w:ilvl w:val="0"/>
                 <w:numId w:val="0"/>
               </w:numPr>
+              <w:jc w:val="both"/>
               <w:rPr>
                 <w:rFonts w:hint="default" w:ascii="Arial" w:hAnsi="Arial" w:cs="Arial"/>
                 <w:b/>
@@ -4923,9 +6104,12 @@
           </w:tcPr>
           <w:p>
             <w:pPr>
+              <w:widowControl w:val="0"/>
               <w:numPr>
+                <w:ilvl w:val="0"/>
                 <w:numId w:val="0"/>
               </w:numPr>
+              <w:jc w:val="both"/>
               <w:rPr>
                 <w:rFonts w:hint="default" w:ascii="Arial" w:hAnsi="Arial" w:cs="Arial"/>
                 <w:b/>
@@ -4943,6 +6127,7 @@
     <w:p>
       <w:pPr>
         <w:numPr>
+          <w:ilvl w:val="0"/>
           <w:numId w:val="0"/>
         </w:numPr>
         <w:rPr>
@@ -4985,6 +6170,7 @@
     <w:p>
       <w:pPr>
         <w:numPr>
+          <w:ilvl w:val="0"/>
           <w:numId w:val="0"/>
         </w:numPr>
         <w:rPr>
@@ -4998,6 +6184,7 @@
     <w:p>
       <w:pPr>
         <w:numPr>
+          <w:ilvl w:val="0"/>
           <w:numId w:val="0"/>
         </w:numPr>
         <w:rPr>
@@ -5040,6 +6227,16 @@
           <w:lang w:val="en-AU"/>
         </w:rPr>
         <w:tab/>
+      </w:r>
+      <w:r>
+        <w:rPr>
+          <w:rFonts w:hint="default" w:ascii="Arial" w:hAnsi="Arial" w:cs="Arial"/>
+          <w:b/>
+          <w:bCs/>
+          <w:sz w:val="22"/>
+          <w:szCs w:val="22"/>
+          <w:lang w:val="en-AU"/>
+        </w:rPr>
         <w:t>Lesson 19 - RFID</w:t>
       </w:r>
     </w:p>
@@ -23268,7 +24465,9 @@
         </w:tblBorders>
         <w:tblLayout w:type="fixed"/>
         <w:tblCellMar>
+          <w:top w:w="0" w:type="dxa"/>
           <w:left w:w="108" w:type="dxa"/>
+          <w:bottom w:w="0" w:type="dxa"/>
           <w:right w:w="108" w:type="dxa"/>
         </w:tblCellMar>
       </w:tblPr>
@@ -23295,6 +24494,8 @@
           </w:tcPr>
           <w:p>
             <w:pPr>
+              <w:widowControl w:val="0"/>
+              <w:jc w:val="both"/>
               <w:rPr>
                 <w:rFonts w:hint="default" w:ascii="Arial" w:hAnsi="Arial" w:cs="Arial"/>
                 <w:sz w:val="22"/>
@@ -23359,6 +24560,8 @@
           </w:tcPr>
           <w:p>
             <w:pPr>
+              <w:widowControl w:val="0"/>
+              <w:jc w:val="both"/>
               <w:rPr>
                 <w:rFonts w:hint="default" w:ascii="Arial" w:hAnsi="Arial" w:cs="Arial"/>
                 <w:sz w:val="22"/>
@@ -23423,6 +24626,8 @@
           </w:tcPr>
           <w:p>
             <w:pPr>
+              <w:widowControl w:val="0"/>
+              <w:jc w:val="both"/>
               <w:rPr>
                 <w:rFonts w:hint="default" w:ascii="Arial" w:hAnsi="Arial" w:cs="Arial"/>
                 <w:sz w:val="22"/>
@@ -23509,7 +24714,9 @@
         </w:tblBorders>
         <w:tblLayout w:type="fixed"/>
         <w:tblCellMar>
+          <w:top w:w="0" w:type="dxa"/>
           <w:left w:w="108" w:type="dxa"/>
+          <w:bottom w:w="0" w:type="dxa"/>
           <w:right w:w="108" w:type="dxa"/>
         </w:tblCellMar>
       </w:tblPr>
@@ -23530,7 +24737,9 @@
           </w:tblBorders>
           <w:tblLayout w:type="fixed"/>
           <w:tblCellMar>
+            <w:top w:w="0" w:type="dxa"/>
             <w:left w:w="108" w:type="dxa"/>
+            <w:bottom w:w="0" w:type="dxa"/>
             <w:right w:w="108" w:type="dxa"/>
           </w:tblCellMar>
         </w:tblPrEx>
@@ -23540,6 +24749,8 @@
           </w:tcPr>
           <w:p>
             <w:pPr>
+              <w:widowControl w:val="0"/>
+              <w:jc w:val="both"/>
               <w:rPr>
                 <w:rFonts w:hint="default" w:ascii="Arial" w:hAnsi="Arial" w:cs="Arial"/>
                 <w:sz w:val="22"/>
@@ -23602,6 +24813,8 @@
           </w:tcPr>
           <w:p>
             <w:pPr>
+              <w:widowControl w:val="0"/>
+              <w:jc w:val="both"/>
               <w:rPr>
                 <w:rFonts w:hint="default" w:ascii="Arial" w:hAnsi="Arial" w:cs="Arial"/>
                 <w:sz w:val="22"/>
@@ -23664,6 +24877,8 @@
           </w:tcPr>
           <w:p>
             <w:pPr>
+              <w:widowControl w:val="0"/>
+              <w:jc w:val="both"/>
               <w:rPr>
                 <w:rFonts w:hint="default" w:ascii="Arial" w:hAnsi="Arial" w:cs="Arial"/>
                 <w:sz w:val="22"/>
@@ -23732,7 +24947,9 @@
         </w:tblBorders>
         <w:tblLayout w:type="fixed"/>
         <w:tblCellMar>
+          <w:top w:w="0" w:type="dxa"/>
           <w:left w:w="108" w:type="dxa"/>
+          <w:bottom w:w="0" w:type="dxa"/>
           <w:right w:w="108" w:type="dxa"/>
         </w:tblCellMar>
       </w:tblPr>
@@ -23753,7 +24970,9 @@
           </w:tblBorders>
           <w:tblLayout w:type="fixed"/>
           <w:tblCellMar>
+            <w:top w:w="0" w:type="dxa"/>
             <w:left w:w="108" w:type="dxa"/>
+            <w:bottom w:w="0" w:type="dxa"/>
             <w:right w:w="108" w:type="dxa"/>
           </w:tblCellMar>
         </w:tblPrEx>
@@ -23763,6 +24982,8 @@
           </w:tcPr>
           <w:p>
             <w:pPr>
+              <w:widowControl w:val="0"/>
+              <w:jc w:val="both"/>
               <w:rPr>
                 <w:rFonts w:hint="default" w:ascii="Arial" w:hAnsi="Arial" w:cs="Arial"/>
                 <w:sz w:val="22"/>
@@ -23825,6 +25046,8 @@
           </w:tcPr>
           <w:p>
             <w:pPr>
+              <w:widowControl w:val="0"/>
+              <w:jc w:val="both"/>
               <w:rPr>
                 <w:rFonts w:hint="default" w:ascii="Arial" w:hAnsi="Arial" w:cs="Arial"/>
                 <w:sz w:val="22"/>
@@ -23841,6 +25064,8 @@
           </w:tcPr>
           <w:p>
             <w:pPr>
+              <w:widowControl w:val="0"/>
+              <w:jc w:val="both"/>
               <w:rPr>
                 <w:rFonts w:hint="default" w:ascii="Arial" w:hAnsi="Arial" w:cs="Arial"/>
                 <w:sz w:val="22"/>
@@ -23950,7 +25175,9 @@
         </w:tblBorders>
         <w:tblLayout w:type="fixed"/>
         <w:tblCellMar>
+          <w:top w:w="0" w:type="dxa"/>
           <w:left w:w="108" w:type="dxa"/>
+          <w:bottom w:w="0" w:type="dxa"/>
           <w:right w:w="108" w:type="dxa"/>
         </w:tblCellMar>
       </w:tblPr>
@@ -23970,6 +25197,12 @@
             <w:insideV w:val="single" w:color="auto" w:sz="4" w:space="0"/>
           </w:tblBorders>
           <w:tblLayout w:type="fixed"/>
+          <w:tblCellMar>
+            <w:top w:w="0" w:type="dxa"/>
+            <w:left w:w="108" w:type="dxa"/>
+            <w:bottom w:w="0" w:type="dxa"/>
+            <w:right w:w="108" w:type="dxa"/>
+          </w:tblCellMar>
         </w:tblPrEx>
         <w:tc>
           <w:tcPr>
@@ -23977,6 +25210,8 @@
           </w:tcPr>
           <w:p>
             <w:pPr>
+              <w:widowControl w:val="0"/>
+              <w:jc w:val="both"/>
               <w:rPr>
                 <w:rFonts w:hint="default" w:ascii="Arial" w:hAnsi="Arial" w:cs="Arial"/>
                 <w:sz w:val="22"/>
@@ -24039,6 +25274,8 @@
           </w:tcPr>
           <w:p>
             <w:pPr>
+              <w:widowControl w:val="0"/>
+              <w:jc w:val="both"/>
               <w:rPr>
                 <w:rFonts w:hint="default" w:ascii="Arial" w:hAnsi="Arial" w:cs="Arial"/>
                 <w:sz w:val="22"/>
@@ -24101,6 +25338,8 @@
           </w:tcPr>
           <w:p>
             <w:pPr>
+              <w:widowControl w:val="0"/>
+              <w:jc w:val="both"/>
               <w:rPr>
                 <w:rFonts w:hint="default" w:ascii="Arial" w:hAnsi="Arial" w:cs="Arial"/>
                 <w:sz w:val="22"/>
@@ -24123,6 +25362,12 @@
             <w:insideV w:val="single" w:color="auto" w:sz="4" w:space="0"/>
           </w:tblBorders>
           <w:tblLayout w:type="fixed"/>
+          <w:tblCellMar>
+            <w:top w:w="0" w:type="dxa"/>
+            <w:left w:w="108" w:type="dxa"/>
+            <w:bottom w:w="0" w:type="dxa"/>
+            <w:right w:w="108" w:type="dxa"/>
+          </w:tblCellMar>
         </w:tblPrEx>
         <w:tc>
           <w:tcPr>
@@ -24130,6 +25375,8 @@
           </w:tcPr>
           <w:p>
             <w:pPr>
+              <w:widowControl w:val="0"/>
+              <w:jc w:val="both"/>
               <w:rPr>
                 <w:rFonts w:hint="default" w:ascii="Arial" w:hAnsi="Arial" w:cs="Arial"/>
                 <w:sz w:val="22"/>
@@ -24146,6 +25393,8 @@
           </w:tcPr>
           <w:p>
             <w:pPr>
+              <w:widowControl w:val="0"/>
+              <w:jc w:val="both"/>
               <w:rPr>
                 <w:rFonts w:hint="default" w:ascii="Arial" w:hAnsi="Arial" w:cs="Arial"/>
                 <w:sz w:val="22"/>
@@ -24162,6 +25411,8 @@
           </w:tcPr>
           <w:p>
             <w:pPr>
+              <w:widowControl w:val="0"/>
+              <w:jc w:val="both"/>
               <w:rPr>
                 <w:rFonts w:hint="default" w:ascii="Arial" w:hAnsi="Arial" w:cs="Arial"/>
                 <w:sz w:val="22"/>
@@ -25144,8 +26395,6 @@
         </w:rPr>
         <w:t>After switching Windows machine to Mac machine, everything worked as expected, messages passing on time, LED turning on and off.</w:t>
       </w:r>
-      <w:bookmarkStart w:id="0" w:name="_GoBack"/>
-      <w:bookmarkEnd w:id="0"/>
     </w:p>
     <w:p>
       <w:pPr>
@@ -25256,19 +26505,9 @@
         </w:rPr>
       </w:pPr>
     </w:p>
-    <w:p>
-      <w:pPr>
-        <w:rPr>
-          <w:rFonts w:hint="default" w:ascii="Arial" w:hAnsi="Arial" w:cs="Arial"/>
-          <w:sz w:val="22"/>
-          <w:szCs w:val="22"/>
-          <w:lang w:val="en-AU"/>
-        </w:rPr>
-      </w:pPr>
-    </w:p>
     <w:sectPr>
       <w:pgSz w:w="11906" w:h="16838"/>
-      <w:pgMar w:top="1440" w:right="1800" w:bottom="1440" w:left="1800" w:header="720" w:footer="720" w:gutter="0"/>
+      <w:pgMar w:top="1440" w:right="906" w:bottom="1440" w:left="1800" w:header="720" w:footer="720" w:gutter="0"/>
       <w:cols w:space="720" w:num="1"/>
       <w:docGrid w:linePitch="360" w:charSpace="0"/>
     </w:sectPr>
@@ -25499,7 +26738,7 @@
     <w:lsdException w:unhideWhenUsed="0" w:uiPriority="0" w:semiHidden="0" w:name="Table Web 2"/>
     <w:lsdException w:unhideWhenUsed="0" w:uiPriority="0" w:semiHidden="0" w:name="Table Web 3"/>
     <w:lsdException w:unhideWhenUsed="0" w:uiPriority="0" w:semiHidden="0" w:name="Balloon Text"/>
-    <w:lsdException w:unhideWhenUsed="0" w:uiPriority="0" w:semiHidden="0" w:name="Table Grid"/>
+    <w:lsdException w:qFormat="1" w:unhideWhenUsed="0" w:uiPriority="0" w:semiHidden="0" w:name="Table Grid"/>
     <w:lsdException w:unhideWhenUsed="0" w:uiPriority="0" w:semiHidden="0" w:name="Table Theme"/>
     <w:lsdException w:unhideWhenUsed="0" w:uiPriority="60" w:semiHidden="0" w:name="Light Shading"/>
     <w:lsdException w:unhideWhenUsed="0" w:uiPriority="61" w:semiHidden="0" w:name="Light List"/>
@@ -25697,6 +26936,7 @@
   <w:style w:type="table" w:styleId="8">
     <w:name w:val="Table Grid"/>
     <w:basedOn w:val="7"/>
+    <w:qFormat/>
     <w:uiPriority w:val="0"/>
     <w:pPr>
       <w:widowControl w:val="0"/>

</xml_diff>